<commit_message>
Rendu du sprite 2 dans github
</commit_message>
<xml_diff>
--- a/Doc_2048_Nussbaum_Théo.docx
+++ b/Doc_2048_Nussbaum_Théo.docx
@@ -6,8 +6,6 @@
       <w:pPr>
         <w:pStyle w:val="TM1"/>
       </w:pPr>
-      <w:bookmarkStart w:id="0" w:name="_GoBack"/>
-      <w:bookmarkEnd w:id="0"/>
       <w:r>
         <w:rPr>
           <w:lang w:val="fr-CH" w:eastAsia="fr-CH"/>
@@ -2578,12 +2576,12 @@
       <w:pPr>
         <w:pStyle w:val="Titre1"/>
       </w:pPr>
-      <w:bookmarkStart w:id="1" w:name="_Toc128733816"/>
+      <w:bookmarkStart w:id="0" w:name="_Toc128733816"/>
       <w:r>
         <w:lastRenderedPageBreak/>
         <w:t>Introduction</w:t>
       </w:r>
-      <w:bookmarkEnd w:id="1"/>
+      <w:bookmarkEnd w:id="0"/>
     </w:p>
     <w:p>
       <w:pPr>
@@ -2593,7 +2591,7 @@
           <w:iCs/>
         </w:rPr>
       </w:pPr>
-      <w:bookmarkStart w:id="2" w:name="_Toc128733817"/>
+      <w:bookmarkStart w:id="1" w:name="_Toc128733817"/>
       <w:r>
         <w:rPr>
           <w:i w:val="0"/>
@@ -2601,7 +2599,7 @@
         </w:rPr>
         <w:t>Cadre, description et motivation</w:t>
       </w:r>
-      <w:bookmarkEnd w:id="2"/>
+      <w:bookmarkEnd w:id="1"/>
     </w:p>
     <w:p>
       <w:pPr>
@@ -2678,7 +2676,7 @@
           <w:iCs/>
         </w:rPr>
       </w:pPr>
-      <w:bookmarkStart w:id="3" w:name="_Toc128733818"/>
+      <w:bookmarkStart w:id="2" w:name="_Toc128733818"/>
       <w:r>
         <w:rPr>
           <w:i w:val="0"/>
@@ -2686,7 +2684,7 @@
         </w:rPr>
         <w:t>Objectifs</w:t>
       </w:r>
-      <w:bookmarkEnd w:id="3"/>
+      <w:bookmarkEnd w:id="2"/>
     </w:p>
     <w:p>
       <w:pPr>
@@ -2719,7 +2717,7 @@
           <w:iCs/>
         </w:rPr>
       </w:pPr>
-      <w:bookmarkStart w:id="4" w:name="_Toc128733819"/>
+      <w:bookmarkStart w:id="3" w:name="_Toc128733819"/>
       <w:r>
         <w:rPr>
           <w:i w:val="0"/>
@@ -2734,7 +2732,7 @@
         </w:rPr>
         <w:t xml:space="preserve"> initiale</w:t>
       </w:r>
-      <w:bookmarkEnd w:id="4"/>
+      <w:bookmarkEnd w:id="3"/>
     </w:p>
     <w:p>
       <w:pPr>
@@ -2788,18 +2786,18 @@
       <w:pPr>
         <w:pStyle w:val="Titre1"/>
       </w:pPr>
-      <w:bookmarkStart w:id="5" w:name="_Toc128733820"/>
+      <w:bookmarkStart w:id="4" w:name="_Toc128733820"/>
       <w:r>
         <w:t>Analyse</w:t>
       </w:r>
-      <w:bookmarkEnd w:id="5"/>
+      <w:bookmarkEnd w:id="4"/>
     </w:p>
     <w:p>
       <w:pPr>
         <w:pStyle w:val="Help"/>
       </w:pPr>
-      <w:bookmarkStart w:id="6" w:name="_Toc25553307"/>
-      <w:bookmarkStart w:id="7" w:name="_Toc71691011"/>
+      <w:bookmarkStart w:id="5" w:name="_Toc25553307"/>
+      <w:bookmarkStart w:id="6" w:name="_Toc71691011"/>
       <w:r>
         <w:rPr>
           <w:i w:val="0"/>
@@ -2862,9 +2860,9 @@
           <w:iCs/>
         </w:rPr>
       </w:pPr>
-      <w:bookmarkStart w:id="8" w:name="_Toc128733821"/>
+      <w:bookmarkStart w:id="7" w:name="_Toc128733821"/>
+      <w:bookmarkEnd w:id="5"/>
       <w:bookmarkEnd w:id="6"/>
-      <w:bookmarkEnd w:id="7"/>
       <w:r>
         <w:rPr>
           <w:i w:val="0"/>
@@ -2872,7 +2870,7 @@
         </w:rPr>
         <w:t>Maquettes</w:t>
       </w:r>
-      <w:bookmarkEnd w:id="8"/>
+      <w:bookmarkEnd w:id="7"/>
     </w:p>
     <w:p>
       <w:pPr>
@@ -2964,7 +2962,7 @@
           <w:iCs/>
         </w:rPr>
       </w:pPr>
-      <w:bookmarkStart w:id="9" w:name="_Toc128733822"/>
+      <w:bookmarkStart w:id="8" w:name="_Toc128733822"/>
       <w:r>
         <w:rPr>
           <w:i w:val="0"/>
@@ -2972,7 +2970,7 @@
         </w:rPr>
         <w:t>Stories / tests d’acceptation</w:t>
       </w:r>
-      <w:bookmarkEnd w:id="9"/>
+      <w:bookmarkEnd w:id="8"/>
     </w:p>
     <w:p>
       <w:pPr>
@@ -3053,8 +3051,8 @@
           <w:iCs/>
         </w:rPr>
       </w:pPr>
-      <w:bookmarkStart w:id="10" w:name="_Toc71691012"/>
-      <w:bookmarkStart w:id="11" w:name="_Toc128733823"/>
+      <w:bookmarkStart w:id="9" w:name="_Toc71691012"/>
+      <w:bookmarkStart w:id="10" w:name="_Toc128733823"/>
       <w:r>
         <w:rPr>
           <w:i w:val="0"/>
@@ -3062,8 +3060,8 @@
         </w:rPr>
         <w:t>Stratégie de test</w:t>
       </w:r>
+      <w:bookmarkEnd w:id="9"/>
       <w:bookmarkEnd w:id="10"/>
-      <w:bookmarkEnd w:id="11"/>
     </w:p>
     <w:p>
       <w:pPr>
@@ -3116,11 +3114,11 @@
       <w:pPr>
         <w:pStyle w:val="Titre1"/>
       </w:pPr>
-      <w:bookmarkStart w:id="12" w:name="_Toc128733824"/>
+      <w:bookmarkStart w:id="11" w:name="_Toc128733824"/>
       <w:r>
         <w:t>Implémentation</w:t>
       </w:r>
-      <w:bookmarkEnd w:id="12"/>
+      <w:bookmarkEnd w:id="11"/>
     </w:p>
     <w:p>
       <w:pPr>
@@ -3130,10 +3128,10 @@
           <w:iCs/>
         </w:rPr>
       </w:pPr>
+      <w:bookmarkStart w:id="12" w:name="_Toc128733825"/>
       <w:bookmarkStart w:id="13" w:name="_Toc25553317"/>
       <w:bookmarkStart w:id="14" w:name="_Toc71691022"/>
       <w:bookmarkStart w:id="15" w:name="_Ref254352701"/>
-      <w:bookmarkStart w:id="16" w:name="_Toc128733825"/>
       <w:r>
         <w:rPr>
           <w:i w:val="0"/>
@@ -3141,7 +3139,7 @@
         </w:rPr>
         <w:t>Vue d’ensemble</w:t>
       </w:r>
-      <w:bookmarkEnd w:id="16"/>
+      <w:bookmarkEnd w:id="12"/>
     </w:p>
     <w:p>
       <w:pPr>
@@ -3210,7 +3208,7 @@
           <w:iCs/>
         </w:rPr>
       </w:pPr>
-      <w:bookmarkStart w:id="17" w:name="_Toc128733826"/>
+      <w:bookmarkStart w:id="16" w:name="_Toc128733826"/>
       <w:r>
         <w:rPr>
           <w:i w:val="0"/>
@@ -3218,7 +3216,7 @@
         </w:rPr>
         <w:t>Choix techniques</w:t>
       </w:r>
-      <w:bookmarkEnd w:id="17"/>
+      <w:bookmarkEnd w:id="16"/>
     </w:p>
     <w:p>
       <w:pPr>
@@ -3305,7 +3303,7 @@
           <w:iCs/>
         </w:rPr>
       </w:pPr>
-      <w:bookmarkStart w:id="18" w:name="_Toc128733827"/>
+      <w:bookmarkStart w:id="17" w:name="_Toc128733827"/>
       <w:r>
         <w:rPr>
           <w:i w:val="0"/>
@@ -3313,25 +3311,34 @@
         </w:rPr>
         <w:t>Points techniques spécifiques</w:t>
       </w:r>
+      <w:bookmarkEnd w:id="17"/>
+    </w:p>
+    <w:p>
+      <w:r>
+        <w:t xml:space="preserve">L’appelé de tasse_4 a été compliquer </w:t>
+      </w:r>
+      <w:r>
+        <w:t>à</w:t>
+      </w:r>
+      <w:r>
+        <w:t xml:space="preserve"> comprendre pour moi je vais donc l’expliquer :</w:t>
+      </w:r>
+    </w:p>
+    <w:p>
+      <w:r>
+        <w:t xml:space="preserve">La fonction tasse_4 tasse tout vers la gauche faut donc lui </w:t>
+      </w:r>
+      <w:r>
+        <w:t>envoyer</w:t>
+      </w:r>
+      <w:r>
+        <w:t xml:space="preserve"> les nombres dans un ordre persils puis les remettre dans le sens que l’on veut. </w:t>
+      </w:r>
+      <w:r>
+        <w:t xml:space="preserve"> </w:t>
+      </w:r>
+      <w:bookmarkStart w:id="18" w:name="_GoBack"/>
       <w:bookmarkEnd w:id="18"/>
-    </w:p>
-    <w:p>
-      <w:r>
-        <w:t xml:space="preserve">L’appelé de tasse_4 a été compliquer </w:t>
-      </w:r>
-      <w:proofErr w:type="gramStart"/>
-      <w:r>
-        <w:t>a</w:t>
-      </w:r>
-      <w:proofErr w:type="gramEnd"/>
-      <w:r>
-        <w:t xml:space="preserve"> comprendre pour moi je vais donc l’expliquer :</w:t>
-      </w:r>
-    </w:p>
-    <w:p>
-      <w:r>
-        <w:t xml:space="preserve">La fonction tasse_4 tasse tout vers la gauche faut donc lui envoie les nombres dans un ordre persils puis les remettre dans le sens que l’on veut. </w:t>
-      </w:r>
     </w:p>
     <w:p>
       <w:r>
@@ -3363,7 +3370,7 @@
           <w:rFonts w:ascii="Courier New" w:hAnsi="Courier New" w:cs="Courier New"/>
           <w:color w:val="A9B7C6"/>
           <w:sz w:val="20"/>
-          <w:lang w:eastAsia="fr-CH"/>
+          <w:lang w:val="de-CH" w:eastAsia="fr-CH"/>
         </w:rPr>
       </w:pPr>
       <w:r>
@@ -3371,38 +3378,58 @@
           <w:rFonts w:ascii="Courier New" w:hAnsi="Courier New" w:cs="Courier New"/>
           <w:color w:val="A9B7C6"/>
           <w:sz w:val="20"/>
-          <w:lang w:eastAsia="fr-CH"/>
+          <w:lang w:val="de-CH" w:eastAsia="fr-CH"/>
         </w:rPr>
         <w:t>[</w:t>
       </w:r>
       <w:proofErr w:type="spellStart"/>
-      <w:proofErr w:type="gramStart"/>
       <w:r>
         <w:rPr>
           <w:rFonts w:ascii="Courier New" w:hAnsi="Courier New" w:cs="Courier New"/>
           <w:color w:val="A9B7C6"/>
           <w:sz w:val="20"/>
-          <w:lang w:eastAsia="fr-CH"/>
+          <w:lang w:val="de-CH" w:eastAsia="fr-CH"/>
         </w:rPr>
         <w:t>number</w:t>
       </w:r>
       <w:proofErr w:type="spellEnd"/>
-      <w:proofErr w:type="gramEnd"/>
       <w:r>
         <w:rPr>
           <w:rFonts w:ascii="Courier New" w:hAnsi="Courier New" w:cs="Courier New"/>
           <w:color w:val="A9B7C6"/>
           <w:sz w:val="20"/>
-          <w:lang w:eastAsia="fr-CH"/>
-        </w:rPr>
-        <w:t>[line][</w:t>
-      </w:r>
+          <w:lang w:val="de-CH" w:eastAsia="fr-CH"/>
+        </w:rPr>
+        <w:t>[</w:t>
+      </w:r>
+      <w:proofErr w:type="spellStart"/>
+      <w:r>
+        <w:rPr>
+          <w:rFonts w:ascii="Courier New" w:hAnsi="Courier New" w:cs="Courier New"/>
+          <w:color w:val="A9B7C6"/>
+          <w:sz w:val="20"/>
+          <w:lang w:val="de-CH" w:eastAsia="fr-CH"/>
+        </w:rPr>
+        <w:t>line</w:t>
+      </w:r>
+      <w:proofErr w:type="spellEnd"/>
+      <w:proofErr w:type="gramStart"/>
+      <w:r>
+        <w:rPr>
+          <w:rFonts w:ascii="Courier New" w:hAnsi="Courier New" w:cs="Courier New"/>
+          <w:color w:val="A9B7C6"/>
+          <w:sz w:val="20"/>
+          <w:lang w:val="de-CH" w:eastAsia="fr-CH"/>
+        </w:rPr>
+        <w:t>][</w:t>
+      </w:r>
+      <w:proofErr w:type="gramEnd"/>
       <w:r>
         <w:rPr>
           <w:rFonts w:ascii="Courier New" w:hAnsi="Courier New" w:cs="Courier New"/>
           <w:color w:val="6897BB"/>
           <w:sz w:val="20"/>
-          <w:lang w:eastAsia="fr-CH"/>
+          <w:lang w:val="de-CH" w:eastAsia="fr-CH"/>
         </w:rPr>
         <w:t>3</w:t>
       </w:r>
@@ -3411,7 +3438,7 @@
           <w:rFonts w:ascii="Courier New" w:hAnsi="Courier New" w:cs="Courier New"/>
           <w:color w:val="A9B7C6"/>
           <w:sz w:val="20"/>
-          <w:lang w:eastAsia="fr-CH"/>
+          <w:lang w:val="de-CH" w:eastAsia="fr-CH"/>
         </w:rPr>
         <w:t>]</w:t>
       </w:r>
@@ -3420,7 +3447,7 @@
           <w:rFonts w:ascii="Courier New" w:hAnsi="Courier New" w:cs="Courier New"/>
           <w:color w:val="CC7832"/>
           <w:sz w:val="20"/>
-          <w:lang w:eastAsia="fr-CH"/>
+          <w:lang w:val="de-CH" w:eastAsia="fr-CH"/>
         </w:rPr>
         <w:t xml:space="preserve">, </w:t>
       </w:r>
@@ -3430,7 +3457,7 @@
           <w:rFonts w:ascii="Courier New" w:hAnsi="Courier New" w:cs="Courier New"/>
           <w:color w:val="A9B7C6"/>
           <w:sz w:val="20"/>
-          <w:lang w:eastAsia="fr-CH"/>
+          <w:lang w:val="de-CH" w:eastAsia="fr-CH"/>
         </w:rPr>
         <w:t>number</w:t>
       </w:r>
@@ -3440,16 +3467,36 @@
           <w:rFonts w:ascii="Courier New" w:hAnsi="Courier New" w:cs="Courier New"/>
           <w:color w:val="A9B7C6"/>
           <w:sz w:val="20"/>
-          <w:lang w:eastAsia="fr-CH"/>
-        </w:rPr>
-        <w:t>[line][</w:t>
+          <w:lang w:val="de-CH" w:eastAsia="fr-CH"/>
+        </w:rPr>
+        <w:t>[</w:t>
+      </w:r>
+      <w:proofErr w:type="spellStart"/>
+      <w:r>
+        <w:rPr>
+          <w:rFonts w:ascii="Courier New" w:hAnsi="Courier New" w:cs="Courier New"/>
+          <w:color w:val="A9B7C6"/>
+          <w:sz w:val="20"/>
+          <w:lang w:val="de-CH" w:eastAsia="fr-CH"/>
+        </w:rPr>
+        <w:t>line</w:t>
+      </w:r>
+      <w:proofErr w:type="spellEnd"/>
+      <w:r>
+        <w:rPr>
+          <w:rFonts w:ascii="Courier New" w:hAnsi="Courier New" w:cs="Courier New"/>
+          <w:color w:val="A9B7C6"/>
+          <w:sz w:val="20"/>
+          <w:lang w:val="de-CH" w:eastAsia="fr-CH"/>
+        </w:rPr>
+        <w:t>][</w:t>
       </w:r>
       <w:r>
         <w:rPr>
           <w:rFonts w:ascii="Courier New" w:hAnsi="Courier New" w:cs="Courier New"/>
           <w:color w:val="6897BB"/>
           <w:sz w:val="20"/>
-          <w:lang w:eastAsia="fr-CH"/>
+          <w:lang w:val="de-CH" w:eastAsia="fr-CH"/>
         </w:rPr>
         <w:t>2</w:t>
       </w:r>
@@ -3458,7 +3505,7 @@
           <w:rFonts w:ascii="Courier New" w:hAnsi="Courier New" w:cs="Courier New"/>
           <w:color w:val="A9B7C6"/>
           <w:sz w:val="20"/>
-          <w:lang w:eastAsia="fr-CH"/>
+          <w:lang w:val="de-CH" w:eastAsia="fr-CH"/>
         </w:rPr>
         <w:t>]</w:t>
       </w:r>
@@ -3467,7 +3514,7 @@
           <w:rFonts w:ascii="Courier New" w:hAnsi="Courier New" w:cs="Courier New"/>
           <w:color w:val="CC7832"/>
           <w:sz w:val="20"/>
-          <w:lang w:eastAsia="fr-CH"/>
+          <w:lang w:val="de-CH" w:eastAsia="fr-CH"/>
         </w:rPr>
         <w:t xml:space="preserve">, </w:t>
       </w:r>
@@ -3477,7 +3524,7 @@
           <w:rFonts w:ascii="Courier New" w:hAnsi="Courier New" w:cs="Courier New"/>
           <w:color w:val="A9B7C6"/>
           <w:sz w:val="20"/>
-          <w:lang w:eastAsia="fr-CH"/>
+          <w:lang w:val="de-CH" w:eastAsia="fr-CH"/>
         </w:rPr>
         <w:t>number</w:t>
       </w:r>
@@ -3487,16 +3534,36 @@
           <w:rFonts w:ascii="Courier New" w:hAnsi="Courier New" w:cs="Courier New"/>
           <w:color w:val="A9B7C6"/>
           <w:sz w:val="20"/>
-          <w:lang w:eastAsia="fr-CH"/>
-        </w:rPr>
-        <w:t>[line][</w:t>
+          <w:lang w:val="de-CH" w:eastAsia="fr-CH"/>
+        </w:rPr>
+        <w:t>[</w:t>
+      </w:r>
+      <w:proofErr w:type="spellStart"/>
+      <w:r>
+        <w:rPr>
+          <w:rFonts w:ascii="Courier New" w:hAnsi="Courier New" w:cs="Courier New"/>
+          <w:color w:val="A9B7C6"/>
+          <w:sz w:val="20"/>
+          <w:lang w:val="de-CH" w:eastAsia="fr-CH"/>
+        </w:rPr>
+        <w:t>line</w:t>
+      </w:r>
+      <w:proofErr w:type="spellEnd"/>
+      <w:r>
+        <w:rPr>
+          <w:rFonts w:ascii="Courier New" w:hAnsi="Courier New" w:cs="Courier New"/>
+          <w:color w:val="A9B7C6"/>
+          <w:sz w:val="20"/>
+          <w:lang w:val="de-CH" w:eastAsia="fr-CH"/>
+        </w:rPr>
+        <w:t>][</w:t>
       </w:r>
       <w:r>
         <w:rPr>
           <w:rFonts w:ascii="Courier New" w:hAnsi="Courier New" w:cs="Courier New"/>
           <w:color w:val="6897BB"/>
           <w:sz w:val="20"/>
-          <w:lang w:eastAsia="fr-CH"/>
+          <w:lang w:val="de-CH" w:eastAsia="fr-CH"/>
         </w:rPr>
         <w:t>1</w:t>
       </w:r>
@@ -3505,7 +3572,7 @@
           <w:rFonts w:ascii="Courier New" w:hAnsi="Courier New" w:cs="Courier New"/>
           <w:color w:val="A9B7C6"/>
           <w:sz w:val="20"/>
-          <w:lang w:eastAsia="fr-CH"/>
+          <w:lang w:val="de-CH" w:eastAsia="fr-CH"/>
         </w:rPr>
         <w:t>]</w:t>
       </w:r>
@@ -3514,7 +3581,7 @@
           <w:rFonts w:ascii="Courier New" w:hAnsi="Courier New" w:cs="Courier New"/>
           <w:color w:val="CC7832"/>
           <w:sz w:val="20"/>
-          <w:lang w:eastAsia="fr-CH"/>
+          <w:lang w:val="de-CH" w:eastAsia="fr-CH"/>
         </w:rPr>
         <w:t xml:space="preserve">, </w:t>
       </w:r>
@@ -3524,7 +3591,7 @@
           <w:rFonts w:ascii="Courier New" w:hAnsi="Courier New" w:cs="Courier New"/>
           <w:color w:val="A9B7C6"/>
           <w:sz w:val="20"/>
-          <w:lang w:eastAsia="fr-CH"/>
+          <w:lang w:val="de-CH" w:eastAsia="fr-CH"/>
         </w:rPr>
         <w:t>number</w:t>
       </w:r>
@@ -3534,16 +3601,36 @@
           <w:rFonts w:ascii="Courier New" w:hAnsi="Courier New" w:cs="Courier New"/>
           <w:color w:val="A9B7C6"/>
           <w:sz w:val="20"/>
-          <w:lang w:eastAsia="fr-CH"/>
-        </w:rPr>
-        <w:t>[line][</w:t>
+          <w:lang w:val="de-CH" w:eastAsia="fr-CH"/>
+        </w:rPr>
+        <w:t>[</w:t>
+      </w:r>
+      <w:proofErr w:type="spellStart"/>
+      <w:r>
+        <w:rPr>
+          <w:rFonts w:ascii="Courier New" w:hAnsi="Courier New" w:cs="Courier New"/>
+          <w:color w:val="A9B7C6"/>
+          <w:sz w:val="20"/>
+          <w:lang w:val="de-CH" w:eastAsia="fr-CH"/>
+        </w:rPr>
+        <w:t>line</w:t>
+      </w:r>
+      <w:proofErr w:type="spellEnd"/>
+      <w:r>
+        <w:rPr>
+          <w:rFonts w:ascii="Courier New" w:hAnsi="Courier New" w:cs="Courier New"/>
+          <w:color w:val="A9B7C6"/>
+          <w:sz w:val="20"/>
+          <w:lang w:val="de-CH" w:eastAsia="fr-CH"/>
+        </w:rPr>
+        <w:t>][</w:t>
       </w:r>
       <w:r>
         <w:rPr>
           <w:rFonts w:ascii="Courier New" w:hAnsi="Courier New" w:cs="Courier New"/>
           <w:color w:val="6897BB"/>
           <w:sz w:val="20"/>
-          <w:lang w:eastAsia="fr-CH"/>
+          <w:lang w:val="de-CH" w:eastAsia="fr-CH"/>
         </w:rPr>
         <w:t>0</w:t>
       </w:r>
@@ -3552,7 +3639,7 @@
           <w:rFonts w:ascii="Courier New" w:hAnsi="Courier New" w:cs="Courier New"/>
           <w:color w:val="A9B7C6"/>
           <w:sz w:val="20"/>
-          <w:lang w:eastAsia="fr-CH"/>
+          <w:lang w:val="de-CH" w:eastAsia="fr-CH"/>
         </w:rPr>
         <w:t>]] = tasse_4(</w:t>
       </w:r>
@@ -3562,7 +3649,7 @@
           <w:rFonts w:ascii="Courier New" w:hAnsi="Courier New" w:cs="Courier New"/>
           <w:color w:val="A9B7C6"/>
           <w:sz w:val="20"/>
-          <w:lang w:eastAsia="fr-CH"/>
+          <w:lang w:val="de-CH" w:eastAsia="fr-CH"/>
         </w:rPr>
         <w:t>number</w:t>
       </w:r>
@@ -3572,16 +3659,36 @@
           <w:rFonts w:ascii="Courier New" w:hAnsi="Courier New" w:cs="Courier New"/>
           <w:color w:val="A9B7C6"/>
           <w:sz w:val="20"/>
-          <w:lang w:eastAsia="fr-CH"/>
-        </w:rPr>
-        <w:t>[line][</w:t>
+          <w:lang w:val="de-CH" w:eastAsia="fr-CH"/>
+        </w:rPr>
+        <w:t>[</w:t>
+      </w:r>
+      <w:proofErr w:type="spellStart"/>
+      <w:r>
+        <w:rPr>
+          <w:rFonts w:ascii="Courier New" w:hAnsi="Courier New" w:cs="Courier New"/>
+          <w:color w:val="A9B7C6"/>
+          <w:sz w:val="20"/>
+          <w:lang w:val="de-CH" w:eastAsia="fr-CH"/>
+        </w:rPr>
+        <w:t>line</w:t>
+      </w:r>
+      <w:proofErr w:type="spellEnd"/>
+      <w:r>
+        <w:rPr>
+          <w:rFonts w:ascii="Courier New" w:hAnsi="Courier New" w:cs="Courier New"/>
+          <w:color w:val="A9B7C6"/>
+          <w:sz w:val="20"/>
+          <w:lang w:val="de-CH" w:eastAsia="fr-CH"/>
+        </w:rPr>
+        <w:t>][</w:t>
       </w:r>
       <w:r>
         <w:rPr>
           <w:rFonts w:ascii="Courier New" w:hAnsi="Courier New" w:cs="Courier New"/>
           <w:color w:val="6897BB"/>
           <w:sz w:val="20"/>
-          <w:lang w:eastAsia="fr-CH"/>
+          <w:lang w:val="de-CH" w:eastAsia="fr-CH"/>
         </w:rPr>
         <w:t>3</w:t>
       </w:r>
@@ -3590,7 +3697,7 @@
           <w:rFonts w:ascii="Courier New" w:hAnsi="Courier New" w:cs="Courier New"/>
           <w:color w:val="A9B7C6"/>
           <w:sz w:val="20"/>
-          <w:lang w:eastAsia="fr-CH"/>
+          <w:lang w:val="de-CH" w:eastAsia="fr-CH"/>
         </w:rPr>
         <w:t>]</w:t>
       </w:r>
@@ -3599,7 +3706,7 @@
           <w:rFonts w:ascii="Courier New" w:hAnsi="Courier New" w:cs="Courier New"/>
           <w:color w:val="CC7832"/>
           <w:sz w:val="20"/>
-          <w:lang w:eastAsia="fr-CH"/>
+          <w:lang w:val="de-CH" w:eastAsia="fr-CH"/>
         </w:rPr>
         <w:t xml:space="preserve">, </w:t>
       </w:r>
@@ -3609,7 +3716,7 @@
           <w:rFonts w:ascii="Courier New" w:hAnsi="Courier New" w:cs="Courier New"/>
           <w:color w:val="A9B7C6"/>
           <w:sz w:val="20"/>
-          <w:lang w:eastAsia="fr-CH"/>
+          <w:lang w:val="de-CH" w:eastAsia="fr-CH"/>
         </w:rPr>
         <w:t>number</w:t>
       </w:r>
@@ -3619,16 +3726,36 @@
           <w:rFonts w:ascii="Courier New" w:hAnsi="Courier New" w:cs="Courier New"/>
           <w:color w:val="A9B7C6"/>
           <w:sz w:val="20"/>
-          <w:lang w:eastAsia="fr-CH"/>
-        </w:rPr>
-        <w:t>[line][</w:t>
+          <w:lang w:val="de-CH" w:eastAsia="fr-CH"/>
+        </w:rPr>
+        <w:t>[</w:t>
+      </w:r>
+      <w:proofErr w:type="spellStart"/>
+      <w:r>
+        <w:rPr>
+          <w:rFonts w:ascii="Courier New" w:hAnsi="Courier New" w:cs="Courier New"/>
+          <w:color w:val="A9B7C6"/>
+          <w:sz w:val="20"/>
+          <w:lang w:val="de-CH" w:eastAsia="fr-CH"/>
+        </w:rPr>
+        <w:t>line</w:t>
+      </w:r>
+      <w:proofErr w:type="spellEnd"/>
+      <w:r>
+        <w:rPr>
+          <w:rFonts w:ascii="Courier New" w:hAnsi="Courier New" w:cs="Courier New"/>
+          <w:color w:val="A9B7C6"/>
+          <w:sz w:val="20"/>
+          <w:lang w:val="de-CH" w:eastAsia="fr-CH"/>
+        </w:rPr>
+        <w:t>][</w:t>
       </w:r>
       <w:r>
         <w:rPr>
           <w:rFonts w:ascii="Courier New" w:hAnsi="Courier New" w:cs="Courier New"/>
           <w:color w:val="6897BB"/>
           <w:sz w:val="20"/>
-          <w:lang w:eastAsia="fr-CH"/>
+          <w:lang w:val="de-CH" w:eastAsia="fr-CH"/>
         </w:rPr>
         <w:t>2</w:t>
       </w:r>
@@ -3637,7 +3764,7 @@
           <w:rFonts w:ascii="Courier New" w:hAnsi="Courier New" w:cs="Courier New"/>
           <w:color w:val="A9B7C6"/>
           <w:sz w:val="20"/>
-          <w:lang w:eastAsia="fr-CH"/>
+          <w:lang w:val="de-CH" w:eastAsia="fr-CH"/>
         </w:rPr>
         <w:t>]</w:t>
       </w:r>
@@ -3646,7 +3773,7 @@
           <w:rFonts w:ascii="Courier New" w:hAnsi="Courier New" w:cs="Courier New"/>
           <w:color w:val="CC7832"/>
           <w:sz w:val="20"/>
-          <w:lang w:eastAsia="fr-CH"/>
+          <w:lang w:val="de-CH" w:eastAsia="fr-CH"/>
         </w:rPr>
         <w:t xml:space="preserve">, </w:t>
       </w:r>
@@ -3656,7 +3783,7 @@
           <w:rFonts w:ascii="Courier New" w:hAnsi="Courier New" w:cs="Courier New"/>
           <w:color w:val="A9B7C6"/>
           <w:sz w:val="20"/>
-          <w:lang w:eastAsia="fr-CH"/>
+          <w:lang w:val="de-CH" w:eastAsia="fr-CH"/>
         </w:rPr>
         <w:t>number</w:t>
       </w:r>
@@ -3666,16 +3793,36 @@
           <w:rFonts w:ascii="Courier New" w:hAnsi="Courier New" w:cs="Courier New"/>
           <w:color w:val="A9B7C6"/>
           <w:sz w:val="20"/>
-          <w:lang w:eastAsia="fr-CH"/>
-        </w:rPr>
-        <w:t>[line][</w:t>
+          <w:lang w:val="de-CH" w:eastAsia="fr-CH"/>
+        </w:rPr>
+        <w:t>[</w:t>
+      </w:r>
+      <w:proofErr w:type="spellStart"/>
+      <w:r>
+        <w:rPr>
+          <w:rFonts w:ascii="Courier New" w:hAnsi="Courier New" w:cs="Courier New"/>
+          <w:color w:val="A9B7C6"/>
+          <w:sz w:val="20"/>
+          <w:lang w:val="de-CH" w:eastAsia="fr-CH"/>
+        </w:rPr>
+        <w:t>line</w:t>
+      </w:r>
+      <w:proofErr w:type="spellEnd"/>
+      <w:r>
+        <w:rPr>
+          <w:rFonts w:ascii="Courier New" w:hAnsi="Courier New" w:cs="Courier New"/>
+          <w:color w:val="A9B7C6"/>
+          <w:sz w:val="20"/>
+          <w:lang w:val="de-CH" w:eastAsia="fr-CH"/>
+        </w:rPr>
+        <w:t>][</w:t>
       </w:r>
       <w:r>
         <w:rPr>
           <w:rFonts w:ascii="Courier New" w:hAnsi="Courier New" w:cs="Courier New"/>
           <w:color w:val="6897BB"/>
           <w:sz w:val="20"/>
-          <w:lang w:eastAsia="fr-CH"/>
+          <w:lang w:val="de-CH" w:eastAsia="fr-CH"/>
         </w:rPr>
         <w:t>1</w:t>
       </w:r>
@@ -3684,7 +3831,7 @@
           <w:rFonts w:ascii="Courier New" w:hAnsi="Courier New" w:cs="Courier New"/>
           <w:color w:val="A9B7C6"/>
           <w:sz w:val="20"/>
-          <w:lang w:eastAsia="fr-CH"/>
+          <w:lang w:val="de-CH" w:eastAsia="fr-CH"/>
         </w:rPr>
         <w:t>]</w:t>
       </w:r>
@@ -3693,7 +3840,7 @@
           <w:rFonts w:ascii="Courier New" w:hAnsi="Courier New" w:cs="Courier New"/>
           <w:color w:val="CC7832"/>
           <w:sz w:val="20"/>
-          <w:lang w:eastAsia="fr-CH"/>
+          <w:lang w:val="de-CH" w:eastAsia="fr-CH"/>
         </w:rPr>
         <w:t xml:space="preserve">, </w:t>
       </w:r>
@@ -3703,7 +3850,7 @@
           <w:rFonts w:ascii="Courier New" w:hAnsi="Courier New" w:cs="Courier New"/>
           <w:color w:val="A9B7C6"/>
           <w:sz w:val="20"/>
-          <w:lang w:eastAsia="fr-CH"/>
+          <w:lang w:val="de-CH" w:eastAsia="fr-CH"/>
         </w:rPr>
         <w:t>number</w:t>
       </w:r>
@@ -3713,16 +3860,36 @@
           <w:rFonts w:ascii="Courier New" w:hAnsi="Courier New" w:cs="Courier New"/>
           <w:color w:val="A9B7C6"/>
           <w:sz w:val="20"/>
-          <w:lang w:eastAsia="fr-CH"/>
-        </w:rPr>
-        <w:t>[line][</w:t>
+          <w:lang w:val="de-CH" w:eastAsia="fr-CH"/>
+        </w:rPr>
+        <w:t>[</w:t>
+      </w:r>
+      <w:proofErr w:type="spellStart"/>
+      <w:r>
+        <w:rPr>
+          <w:rFonts w:ascii="Courier New" w:hAnsi="Courier New" w:cs="Courier New"/>
+          <w:color w:val="A9B7C6"/>
+          <w:sz w:val="20"/>
+          <w:lang w:val="de-CH" w:eastAsia="fr-CH"/>
+        </w:rPr>
+        <w:t>line</w:t>
+      </w:r>
+      <w:proofErr w:type="spellEnd"/>
+      <w:r>
+        <w:rPr>
+          <w:rFonts w:ascii="Courier New" w:hAnsi="Courier New" w:cs="Courier New"/>
+          <w:color w:val="A9B7C6"/>
+          <w:sz w:val="20"/>
+          <w:lang w:val="de-CH" w:eastAsia="fr-CH"/>
+        </w:rPr>
+        <w:t>][</w:t>
       </w:r>
       <w:r>
         <w:rPr>
           <w:rFonts w:ascii="Courier New" w:hAnsi="Courier New" w:cs="Courier New"/>
           <w:color w:val="6897BB"/>
           <w:sz w:val="20"/>
-          <w:lang w:eastAsia="fr-CH"/>
+          <w:lang w:val="de-CH" w:eastAsia="fr-CH"/>
         </w:rPr>
         <w:t>0</w:t>
       </w:r>
@@ -3731,7 +3898,7 @@
           <w:rFonts w:ascii="Courier New" w:hAnsi="Courier New" w:cs="Courier New"/>
           <w:color w:val="A9B7C6"/>
           <w:sz w:val="20"/>
-          <w:lang w:eastAsia="fr-CH"/>
+          <w:lang w:val="de-CH" w:eastAsia="fr-CH"/>
         </w:rPr>
         <w:t>])</w:t>
       </w:r>
@@ -4393,9 +4560,9 @@
         </w:rPr>
         <w:t>)</w:t>
       </w:r>
-      <w:bookmarkStart w:id="19" w:name="_Toc25553321"/>
-      <w:bookmarkStart w:id="20" w:name="_Toc71691025"/>
-      <w:bookmarkStart w:id="21" w:name="_Toc128733828"/>
+      <w:bookmarkStart w:id="19" w:name="_Toc128733828"/>
+      <w:bookmarkStart w:id="20" w:name="_Toc25553321"/>
+      <w:bookmarkStart w:id="21" w:name="_Toc71691025"/>
       <w:bookmarkEnd w:id="13"/>
       <w:bookmarkEnd w:id="14"/>
       <w:bookmarkEnd w:id="15"/>
@@ -4419,7 +4586,7 @@
       <w:r>
         <w:t>Tests</w:t>
       </w:r>
-      <w:bookmarkEnd w:id="21"/>
+      <w:bookmarkEnd w:id="19"/>
     </w:p>
     <w:p>
       <w:pPr>
@@ -4444,7 +4611,7 @@
         </w:rPr>
         <w:t>est</w:t>
       </w:r>
-      <w:bookmarkEnd w:id="19"/>
+      <w:bookmarkEnd w:id="20"/>
       <w:r>
         <w:rPr>
           <w:i w:val="0"/>
@@ -4452,7 +4619,7 @@
         </w:rPr>
         <w:t>s effectués</w:t>
       </w:r>
-      <w:bookmarkEnd w:id="20"/>
+      <w:bookmarkEnd w:id="21"/>
       <w:bookmarkEnd w:id="22"/>
     </w:p>
     <w:p>
@@ -5326,7 +5493,7 @@
         <w:rStyle w:val="Numrodepage"/>
         <w:noProof/>
       </w:rPr>
-      <w:t>6</w:t>
+      <w:t>2</w:t>
     </w:r>
     <w:r>
       <w:rPr>
@@ -5359,7 +5526,7 @@
       <w:rPr>
         <w:noProof/>
       </w:rPr>
-      <w:t>03/03/2023 10:59:00</w:t>
+      <w:t>03/03/2023 11:05:00</w:t>
     </w:r>
     <w:r>
       <w:rPr>

</xml_diff>